<commit_message>
updated index.html, images, and rearraged folder structure
</commit_message>
<xml_diff>
--- a/brand/brand_statement.docx
+++ b/brand/brand_statement.docx
@@ -37,7 +37,21 @@
           <w:rFonts w:ascii="Calibri" w:eastAsia="Times New Roman" w:hAnsi="Calibri" w:cs="Calibri"/>
           <w:color w:val="000000"/>
         </w:rPr>
-        <w:t>Data Specialist with 6+ years of experience working as a Business Analyst and Data Analyst for some top financial firms such as BNY Mellon, JP Morgan, and Charles Schwab. I graduated from Suffolk University, Sawyer Business School, where I earned a degree in Management with a Minor in Information Systems. I have also completed a data analytics bootcamp through UC Berkeley where I developed skills such as Python, R, JavaScript, Tableau. </w:t>
+        <w:t>Data Specialist with 6+ years of experience working as a Business Analyst and Data Analyst for</w:t>
+      </w:r>
+      <w:r>
+        <w:rPr>
+          <w:rFonts w:ascii="Calibri" w:eastAsia="Times New Roman" w:hAnsi="Calibri" w:cs="Calibri"/>
+          <w:color w:val="000000"/>
+        </w:rPr>
+        <w:t xml:space="preserve"> </w:t>
+      </w:r>
+      <w:r>
+        <w:rPr>
+          <w:rFonts w:ascii="Calibri" w:eastAsia="Times New Roman" w:hAnsi="Calibri" w:cs="Calibri"/>
+          <w:color w:val="000000"/>
+        </w:rPr>
+        <w:t>top financial firms such as BNY Mellon, JP Morgan, and Charles Schwab. I graduated from Suffolk University, Sawyer Business School, where I earned a degree in Management with a Minor in Information Systems. I have also completed a data analytics bootcamp through UC Berkeley where I developed skills such as Python, R, JavaScript, Tableau. </w:t>
       </w:r>
     </w:p>
     <w:p>
@@ -58,7 +72,23 @@
           <w:rFonts w:ascii="Calibri" w:eastAsia="Times New Roman" w:hAnsi="Calibri" w:cs="Calibri"/>
           <w:color w:val="000000"/>
         </w:rPr>
-        <w:t>I learn quickly and pick up new technologies easily. A few examples are: JIRA, Confluence, SAP Business Objects, and taking on the role of Pseudo Scrum Master. Additionally, I get along with many different types of people, which is evident based on working with trading desks where there are diverse personality types.</w:t>
+        <w:t xml:space="preserve">I learn quickly and </w:t>
+      </w:r>
+      <w:proofErr w:type="gramStart"/>
+      <w:r>
+        <w:rPr>
+          <w:rFonts w:ascii="Calibri" w:eastAsia="Times New Roman" w:hAnsi="Calibri" w:cs="Calibri"/>
+          <w:color w:val="000000"/>
+        </w:rPr>
+        <w:t>pick up</w:t>
+      </w:r>
+      <w:proofErr w:type="gramEnd"/>
+      <w:r>
+        <w:rPr>
+          <w:rFonts w:ascii="Calibri" w:eastAsia="Times New Roman" w:hAnsi="Calibri" w:cs="Calibri"/>
+          <w:color w:val="000000"/>
+        </w:rPr>
+        <w:t xml:space="preserve"> new technologies easily. A few examples are: JIRA, Confluence, SAP Business Objects, and taking on the role of Pseudo Scrum Master. Additionally, I get along with many different types of people, which is evident based on working with trading desks where there are diverse personality types.</w:t>
       </w:r>
     </w:p>
     <w:p>

</xml_diff>

<commit_message>
updated resume doc and pdf as well as updated brand statement in index.html
</commit_message>
<xml_diff>
--- a/brand/brand_statement.docx
+++ b/brand/brand_statement.docx
@@ -1,6 +1,6 @@
 
 <file path=word/document.xml><?xml version="1.0" encoding="utf-8"?>
-<w:document xmlns:wpc="http://schemas.microsoft.com/office/word/2010/wordprocessingCanvas" xmlns:cx="http://schemas.microsoft.com/office/drawing/2014/chartex" xmlns:cx1="http://schemas.microsoft.com/office/drawing/2015/9/8/chartex" xmlns:cx2="http://schemas.microsoft.com/office/drawing/2015/10/21/chartex" xmlns:cx3="http://schemas.microsoft.com/office/drawing/2016/5/9/chartex" xmlns:cx4="http://schemas.microsoft.com/office/drawing/2016/5/10/chartex" xmlns:cx5="http://schemas.microsoft.com/office/drawing/2016/5/11/chartex" xmlns:cx6="http://schemas.microsoft.com/office/drawing/2016/5/12/chartex" xmlns:cx7="http://schemas.microsoft.com/office/drawing/2016/5/13/chartex" xmlns:cx8="http://schemas.microsoft.com/office/drawing/2016/5/14/chartex" xmlns:mc="http://schemas.openxmlformats.org/markup-compatibility/2006" xmlns:aink="http://schemas.microsoft.com/office/drawing/2016/ink" xmlns:am3d="http://schemas.microsoft.com/office/drawing/2017/model3d" xmlns:o="urn:schemas-microsoft-com:office:office" xmlns:r="http://schemas.openxmlformats.org/officeDocument/2006/relationships" xmlns:m="http://schemas.openxmlformats.org/officeDocument/2006/math" xmlns:v="urn:schemas-microsoft-com:vml" xmlns:wp14="http://schemas.microsoft.com/office/word/2010/wordprocessingDrawing" xmlns:wp="http://schemas.openxmlformats.org/drawingml/2006/wordprocessingDrawing" xmlns:w10="urn:schemas-microsoft-com:office:word" xmlns:w="http://schemas.openxmlformats.org/wordprocessingml/2006/main" xmlns:w14="http://schemas.microsoft.com/office/word/2010/wordml" xmlns:w15="http://schemas.microsoft.com/office/word/2012/wordml" xmlns:w16cex="http://schemas.microsoft.com/office/word/2018/wordml/cex" xmlns:w16cid="http://schemas.microsoft.com/office/word/2016/wordml/cid" xmlns:w16="http://schemas.microsoft.com/office/word/2018/wordml" xmlns:w16se="http://schemas.microsoft.com/office/word/2015/wordml/symex" xmlns:wpg="http://schemas.microsoft.com/office/word/2010/wordprocessingGroup" xmlns:wpi="http://schemas.microsoft.com/office/word/2010/wordprocessingInk" xmlns:wne="http://schemas.microsoft.com/office/word/2006/wordml" xmlns:wps="http://schemas.microsoft.com/office/word/2010/wordprocessingShape" mc:Ignorable="w14 w15 w16se w16cid w16 w16cex wp14">
+<w:document xmlns:wpc="http://schemas.microsoft.com/office/word/2010/wordprocessingCanvas" xmlns:cx="http://schemas.microsoft.com/office/drawing/2014/chartex" xmlns:cx1="http://schemas.microsoft.com/office/drawing/2015/9/8/chartex" xmlns:cx2="http://schemas.microsoft.com/office/drawing/2015/10/21/chartex" xmlns:cx3="http://schemas.microsoft.com/office/drawing/2016/5/9/chartex" xmlns:cx4="http://schemas.microsoft.com/office/drawing/2016/5/10/chartex" xmlns:cx5="http://schemas.microsoft.com/office/drawing/2016/5/11/chartex" xmlns:cx6="http://schemas.microsoft.com/office/drawing/2016/5/12/chartex" xmlns:cx7="http://schemas.microsoft.com/office/drawing/2016/5/13/chartex" xmlns:cx8="http://schemas.microsoft.com/office/drawing/2016/5/14/chartex" xmlns:mc="http://schemas.openxmlformats.org/markup-compatibility/2006" xmlns:aink="http://schemas.microsoft.com/office/drawing/2016/ink" xmlns:am3d="http://schemas.microsoft.com/office/drawing/2017/model3d" xmlns:o="urn:schemas-microsoft-com:office:office" xmlns:oel="http://schemas.microsoft.com/office/2019/extlst" xmlns:r="http://schemas.openxmlformats.org/officeDocument/2006/relationships" xmlns:m="http://schemas.openxmlformats.org/officeDocument/2006/math" xmlns:v="urn:schemas-microsoft-com:vml" xmlns:wp14="http://schemas.microsoft.com/office/word/2010/wordprocessingDrawing" xmlns:wp="http://schemas.openxmlformats.org/drawingml/2006/wordprocessingDrawing" xmlns:w10="urn:schemas-microsoft-com:office:word" xmlns:w="http://schemas.openxmlformats.org/wordprocessingml/2006/main" xmlns:w14="http://schemas.microsoft.com/office/word/2010/wordml" xmlns:w15="http://schemas.microsoft.com/office/word/2012/wordml" xmlns:w16cex="http://schemas.microsoft.com/office/word/2018/wordml/cex" xmlns:w16cid="http://schemas.microsoft.com/office/word/2016/wordml/cid" xmlns:w16="http://schemas.microsoft.com/office/word/2018/wordml" xmlns:w16sdtdh="http://schemas.microsoft.com/office/word/2020/wordml/sdtdatahash" xmlns:w16se="http://schemas.microsoft.com/office/word/2015/wordml/symex" xmlns:wpg="http://schemas.microsoft.com/office/word/2010/wordprocessingGroup" xmlns:wpi="http://schemas.microsoft.com/office/word/2010/wordprocessingInk" xmlns:wne="http://schemas.microsoft.com/office/word/2006/wordml" xmlns:wps="http://schemas.microsoft.com/office/word/2010/wordprocessingShape" mc:Ignorable="w14 w15 w16se w16cid w16 w16cex w16sdtdh wp14">
   <w:body>
     <w:p>
       <w:pPr>
@@ -37,13 +37,27 @@
           <w:rFonts w:ascii="Calibri" w:eastAsia="Times New Roman" w:hAnsi="Calibri" w:cs="Calibri"/>
           <w:color w:val="000000"/>
         </w:rPr>
-        <w:t>Data Specialist with 6+ years of experience working as a Business Analyst and Data Analyst for</w:t>
+        <w:t xml:space="preserve">Data Specialist with </w:t>
       </w:r>
       <w:r>
         <w:rPr>
           <w:rFonts w:ascii="Calibri" w:eastAsia="Times New Roman" w:hAnsi="Calibri" w:cs="Calibri"/>
           <w:color w:val="000000"/>
         </w:rPr>
+        <w:t>7</w:t>
+      </w:r>
+      <w:r>
+        <w:rPr>
+          <w:rFonts w:ascii="Calibri" w:eastAsia="Times New Roman" w:hAnsi="Calibri" w:cs="Calibri"/>
+          <w:color w:val="000000"/>
+        </w:rPr>
+        <w:t>+ years of experience working as a Business Analyst and Data Analyst for</w:t>
+      </w:r>
+      <w:r>
+        <w:rPr>
+          <w:rFonts w:ascii="Calibri" w:eastAsia="Times New Roman" w:hAnsi="Calibri" w:cs="Calibri"/>
+          <w:color w:val="000000"/>
+        </w:rPr>
         <w:t xml:space="preserve"> </w:t>
       </w:r>
       <w:r>
@@ -72,54 +86,401 @@
           <w:rFonts w:ascii="Calibri" w:eastAsia="Times New Roman" w:hAnsi="Calibri" w:cs="Calibri"/>
           <w:color w:val="000000"/>
         </w:rPr>
-        <w:t xml:space="preserve">I learn quickly and </w:t>
+        <w:t>I learn quickly and pick up new technologies easily. A few examples are: JIRA, Confluence, SAP Business Objects, and taking on the role of Pseudo Scrum Master. Additionally, I get along with many different types of people, which is evident based on working with trading desks where there are diverse personality types.</w:t>
+      </w:r>
+    </w:p>
+    <w:p>
+      <w:pPr>
+        <w:rPr>
+          <w:rFonts w:ascii="Times New Roman" w:eastAsia="Times New Roman" w:hAnsi="Times New Roman" w:cs="Times New Roman"/>
+        </w:rPr>
+      </w:pPr>
+    </w:p>
+    <w:p>
+      <w:pPr>
+        <w:rPr>
+          <w:rFonts w:ascii="Calibri" w:eastAsia="Times New Roman" w:hAnsi="Calibri" w:cs="Calibri"/>
+          <w:color w:val="000000"/>
+        </w:rPr>
+      </w:pPr>
+      <w:r>
+        <w:rPr>
+          <w:rFonts w:ascii="Calibri" w:eastAsia="Times New Roman" w:hAnsi="Calibri" w:cs="Calibri"/>
+          <w:color w:val="000000"/>
+        </w:rPr>
+        <w:t>As a Data Analyst I hope to use data to help companies drive business strategy, improve performance, and deliver unparalleled user experiences. Working in these pseudo technology roles I have been able to work on teams with people who have a wide variety of roles and experience. I often speak with both sides of the business: end users and developers, which furthers my ability to work with many different personality types and business perspectives.</w:t>
+      </w:r>
+    </w:p>
+    <w:p>
+      <w:pPr>
+        <w:rPr>
+          <w:rFonts w:ascii="Calibri" w:eastAsia="Times New Roman" w:hAnsi="Calibri" w:cs="Calibri"/>
+          <w:color w:val="000000"/>
+        </w:rPr>
+      </w:pPr>
+    </w:p>
+    <w:p>
+      <w:pPr>
+        <w:rPr>
+          <w:rFonts w:ascii="Calibri" w:eastAsia="Times New Roman" w:hAnsi="Calibri" w:cs="Calibri"/>
+          <w:color w:val="000000"/>
+        </w:rPr>
+      </w:pPr>
+    </w:p>
+    <w:p>
+      <w:pPr>
+        <w:rPr>
+          <w:rFonts w:ascii="Times New Roman" w:eastAsia="Times New Roman" w:hAnsi="Times New Roman" w:cs="Times New Roman"/>
+          <w:b/>
+          <w:bCs/>
+          <w:u w:val="single"/>
+        </w:rPr>
+      </w:pPr>
+      <w:r>
+        <w:rPr>
+          <w:rFonts w:ascii="Calibri" w:eastAsia="Times New Roman" w:hAnsi="Calibri" w:cs="Calibri"/>
+          <w:b/>
+          <w:bCs/>
+          <w:color w:val="000000"/>
+          <w:u w:val="single"/>
+        </w:rPr>
+        <w:t>Cover Letter:</w:t>
+      </w:r>
+    </w:p>
+    <w:p>
+      <w:pPr>
+        <w:rPr>
+          <w:rFonts w:ascii="Times New Roman" w:eastAsia="Times New Roman" w:hAnsi="Times New Roman" w:cs="Times New Roman"/>
+        </w:rPr>
+      </w:pPr>
+    </w:p>
+    <w:p>
+      <w:pPr>
+        <w:rPr>
+          <w:rFonts w:ascii="Times New Roman" w:eastAsia="Times New Roman" w:hAnsi="Times New Roman" w:cs="Times New Roman"/>
+        </w:rPr>
+      </w:pPr>
+      <w:r>
+        <w:rPr>
+          <w:rFonts w:ascii="Times New Roman" w:eastAsia="Times New Roman" w:hAnsi="Times New Roman" w:cs="Times New Roman"/>
+        </w:rPr>
+        <w:t>To Whom It May Concern:</w:t>
+      </w:r>
+    </w:p>
+    <w:p>
+      <w:pPr>
+        <w:rPr>
+          <w:rFonts w:ascii="Times New Roman" w:eastAsia="Times New Roman" w:hAnsi="Times New Roman" w:cs="Times New Roman"/>
+        </w:rPr>
+      </w:pPr>
+    </w:p>
+    <w:p>
+      <w:pPr>
+        <w:rPr>
+          <w:rFonts w:ascii="Times New Roman" w:eastAsia="Times New Roman" w:hAnsi="Times New Roman" w:cs="Times New Roman"/>
+        </w:rPr>
+      </w:pPr>
+      <w:r>
+        <w:rPr>
+          <w:rFonts w:ascii="Times New Roman" w:eastAsia="Times New Roman" w:hAnsi="Times New Roman" w:cs="Times New Roman"/>
+        </w:rPr>
+        <w:t xml:space="preserve">I’ve worked as a data analyst and </w:t>
+      </w:r>
+      <w:r>
+        <w:rPr>
+          <w:rFonts w:ascii="Times New Roman" w:eastAsia="Times New Roman" w:hAnsi="Times New Roman" w:cs="Times New Roman"/>
+        </w:rPr>
+        <w:t xml:space="preserve">qc </w:t>
+      </w:r>
+      <w:r>
+        <w:rPr>
+          <w:rFonts w:ascii="Times New Roman" w:eastAsia="Times New Roman" w:hAnsi="Times New Roman" w:cs="Times New Roman"/>
+        </w:rPr>
+        <w:t xml:space="preserve">data engineer for a combined 7+ years, most recently at 605 LLC and previously at top financial firms such as JP Morgan and </w:t>
+      </w:r>
+      <w:r>
+        <w:rPr>
+          <w:rFonts w:ascii="Times New Roman" w:eastAsia="Times New Roman" w:hAnsi="Times New Roman" w:cs="Times New Roman"/>
+        </w:rPr>
+        <w:t xml:space="preserve">BNY Mellon. </w:t>
+      </w:r>
+      <w:r>
+        <w:rPr>
+          <w:rFonts w:ascii="Times New Roman" w:eastAsia="Times New Roman" w:hAnsi="Times New Roman" w:cs="Times New Roman"/>
+          <w:color w:val="000000"/>
+        </w:rPr>
+        <w:t>I graduated from Suffolk University, Sawyer Business School, where I earned a degree in Management with a Minor in Information Systems. I have also completed a data analytics bootcamp through UC Berkeley where I developed skills such as Python, R, JavaScript, Tableau. </w:t>
+      </w:r>
+    </w:p>
+    <w:p>
+      <w:pPr>
+        <w:rPr>
+          <w:rFonts w:ascii="Times New Roman" w:eastAsia="Times New Roman" w:hAnsi="Times New Roman" w:cs="Times New Roman"/>
+        </w:rPr>
+      </w:pPr>
+    </w:p>
+    <w:p>
+      <w:pPr>
+        <w:rPr>
+          <w:rFonts w:ascii="Times New Roman" w:eastAsia="Times New Roman" w:hAnsi="Times New Roman" w:cs="Times New Roman"/>
+        </w:rPr>
+      </w:pPr>
+      <w:r>
+        <w:rPr>
+          <w:rFonts w:ascii="Times New Roman" w:eastAsia="Times New Roman" w:hAnsi="Times New Roman" w:cs="Times New Roman"/>
+        </w:rPr>
+        <w:t xml:space="preserve">In my career I have found that I learn quickly and pick up new technologies </w:t>
+      </w:r>
+      <w:r>
+        <w:rPr>
+          <w:rFonts w:ascii="Times New Roman" w:eastAsia="Times New Roman" w:hAnsi="Times New Roman" w:cs="Times New Roman"/>
+        </w:rPr>
+        <w:t xml:space="preserve">and languages </w:t>
+      </w:r>
+      <w:r>
+        <w:rPr>
+          <w:rFonts w:ascii="Times New Roman" w:eastAsia="Times New Roman" w:hAnsi="Times New Roman" w:cs="Times New Roman"/>
+        </w:rPr>
+        <w:t>easily. In my role at 605, I was able to shift industries and expand my skillset immensely, learning a new coding language and software quickly on the job, as well as further hone the skills I already had.</w:t>
+      </w:r>
+    </w:p>
+    <w:p>
+      <w:pPr>
+        <w:rPr>
+          <w:rFonts w:ascii="Times New Roman" w:eastAsia="Times New Roman" w:hAnsi="Times New Roman" w:cs="Times New Roman"/>
+        </w:rPr>
+      </w:pPr>
+    </w:p>
+    <w:p>
+      <w:pPr>
+        <w:rPr>
+          <w:rFonts w:ascii="Times New Roman" w:eastAsia="Times New Roman" w:hAnsi="Times New Roman" w:cs="Times New Roman"/>
+          <w:color w:val="000000"/>
+        </w:rPr>
+      </w:pPr>
+      <w:r>
+        <w:rPr>
+          <w:rFonts w:ascii="Times New Roman" w:eastAsia="Times New Roman" w:hAnsi="Times New Roman" w:cs="Times New Roman"/>
+        </w:rPr>
+        <w:t xml:space="preserve">As a </w:t>
+      </w:r>
+      <w:r>
+        <w:rPr>
+          <w:rFonts w:ascii="Times New Roman" w:eastAsia="Times New Roman" w:hAnsi="Times New Roman" w:cs="Times New Roman"/>
+        </w:rPr>
+        <w:t xml:space="preserve">Junior </w:t>
+      </w:r>
+      <w:r>
+        <w:rPr>
+          <w:rFonts w:ascii="Times New Roman" w:eastAsia="Times New Roman" w:hAnsi="Times New Roman" w:cs="Times New Roman"/>
+        </w:rPr>
+        <w:t xml:space="preserve">Data </w:t>
       </w:r>
       <w:proofErr w:type="gramStart"/>
       <w:r>
         <w:rPr>
-          <w:rFonts w:ascii="Calibri" w:eastAsia="Times New Roman" w:hAnsi="Calibri" w:cs="Calibri"/>
-          <w:color w:val="000000"/>
-        </w:rPr>
-        <w:t>pick up</w:t>
+          <w:rFonts w:ascii="Times New Roman" w:eastAsia="Times New Roman" w:hAnsi="Times New Roman" w:cs="Times New Roman"/>
+        </w:rPr>
+        <w:t>Engineer</w:t>
       </w:r>
       <w:proofErr w:type="gramEnd"/>
       <w:r>
         <w:rPr>
-          <w:rFonts w:ascii="Calibri" w:eastAsia="Times New Roman" w:hAnsi="Calibri" w:cs="Calibri"/>
-          <w:color w:val="000000"/>
-        </w:rPr>
-        <w:t xml:space="preserve"> new technologies easily. A few examples are: JIRA, Confluence, SAP Business Objects, and taking on the role of Pseudo Scrum Master. Additionally, I get along with many different types of people, which is evident based on working with trading desks where there are diverse personality types.</w:t>
-      </w:r>
-    </w:p>
-    <w:p>
-      <w:pPr>
-        <w:rPr>
-          <w:rFonts w:ascii="Times New Roman" w:eastAsia="Times New Roman" w:hAnsi="Times New Roman" w:cs="Times New Roman"/>
-        </w:rPr>
-      </w:pPr>
-    </w:p>
-    <w:p>
-      <w:pPr>
-        <w:rPr>
-          <w:rFonts w:ascii="Times New Roman" w:eastAsia="Times New Roman" w:hAnsi="Times New Roman" w:cs="Times New Roman"/>
-        </w:rPr>
-      </w:pPr>
-      <w:r>
-        <w:rPr>
-          <w:rFonts w:ascii="Calibri" w:eastAsia="Times New Roman" w:hAnsi="Calibri" w:cs="Calibri"/>
-          <w:color w:val="000000"/>
-        </w:rPr>
-        <w:t>As a Data Analyst I hope to use data to help companies drive business strategy, improve performance, and deliver unparalleled user experiences. Working in these pseudo technology roles I have been able to work on teams with people who have a wide variety of roles and experience. I often speak with both sides of the business: end users and developers, which furthers my ability to work with many different personality types and business perspectives.</w:t>
-      </w:r>
-    </w:p>
-    <w:p>
-      <w:pPr>
-        <w:rPr>
-          <w:rFonts w:ascii="Times New Roman" w:eastAsia="Times New Roman" w:hAnsi="Times New Roman" w:cs="Times New Roman"/>
-        </w:rPr>
-      </w:pPr>
-    </w:p>
-    <w:p/>
+          <w:rFonts w:ascii="Times New Roman" w:eastAsia="Times New Roman" w:hAnsi="Times New Roman" w:cs="Times New Roman"/>
+        </w:rPr>
+        <w:t xml:space="preserve"> I hope </w:t>
+      </w:r>
+      <w:r>
+        <w:rPr>
+          <w:rFonts w:ascii="Times New Roman" w:eastAsia="Times New Roman" w:hAnsi="Times New Roman" w:cs="Times New Roman"/>
+          <w:color w:val="000000"/>
+        </w:rPr>
+        <w:t xml:space="preserve">to help </w:t>
+      </w:r>
+      <w:r>
+        <w:rPr>
+          <w:rFonts w:ascii="Times New Roman" w:eastAsia="Times New Roman" w:hAnsi="Times New Roman" w:cs="Times New Roman"/>
+          <w:color w:val="000000"/>
+        </w:rPr>
+        <w:t xml:space="preserve">the University of Washington to </w:t>
+      </w:r>
+      <w:r>
+        <w:rPr>
+          <w:rFonts w:ascii="Times New Roman" w:eastAsia="Times New Roman" w:hAnsi="Times New Roman" w:cs="Times New Roman"/>
+          <w:color w:val="000000"/>
+        </w:rPr>
+        <w:t>drive business strategy</w:t>
+      </w:r>
+      <w:r>
+        <w:rPr>
+          <w:rFonts w:ascii="Times New Roman" w:eastAsia="Times New Roman" w:hAnsi="Times New Roman" w:cs="Times New Roman"/>
+          <w:color w:val="000000"/>
+        </w:rPr>
+        <w:t>, progress its technology and data culture, improve performance and deliver unparalleled user experiences.</w:t>
+      </w:r>
+      <w:r>
+        <w:rPr>
+          <w:rFonts w:ascii="Times New Roman" w:eastAsia="Times New Roman" w:hAnsi="Times New Roman" w:cs="Times New Roman"/>
+          <w:color w:val="000000"/>
+        </w:rPr>
+        <w:t xml:space="preserve"> Working in </w:t>
+      </w:r>
+      <w:r>
+        <w:rPr>
+          <w:rFonts w:ascii="Times New Roman" w:eastAsia="Times New Roman" w:hAnsi="Times New Roman" w:cs="Times New Roman"/>
+          <w:color w:val="000000"/>
+        </w:rPr>
+        <w:t>the</w:t>
+      </w:r>
+      <w:r>
+        <w:rPr>
+          <w:rFonts w:ascii="Times New Roman" w:eastAsia="Times New Roman" w:hAnsi="Times New Roman" w:cs="Times New Roman"/>
+          <w:color w:val="000000"/>
+        </w:rPr>
+        <w:t xml:space="preserve"> roles I h</w:t>
+      </w:r>
+      <w:r>
+        <w:rPr>
+          <w:rFonts w:ascii="Times New Roman" w:eastAsia="Times New Roman" w:hAnsi="Times New Roman" w:cs="Times New Roman"/>
+          <w:color w:val="000000"/>
+        </w:rPr>
+        <w:t xml:space="preserve">ave, I </w:t>
+      </w:r>
+      <w:r>
+        <w:rPr>
+          <w:rFonts w:ascii="Times New Roman" w:eastAsia="Times New Roman" w:hAnsi="Times New Roman" w:cs="Times New Roman"/>
+          <w:color w:val="000000"/>
+        </w:rPr>
+        <w:t xml:space="preserve">often </w:t>
+      </w:r>
+      <w:r>
+        <w:rPr>
+          <w:rFonts w:ascii="Times New Roman" w:eastAsia="Times New Roman" w:hAnsi="Times New Roman" w:cs="Times New Roman"/>
+          <w:color w:val="000000"/>
+        </w:rPr>
+        <w:t>speak</w:t>
+      </w:r>
+      <w:r>
+        <w:rPr>
+          <w:rFonts w:ascii="Times New Roman" w:eastAsia="Times New Roman" w:hAnsi="Times New Roman" w:cs="Times New Roman"/>
+          <w:color w:val="000000"/>
+        </w:rPr>
+        <w:t xml:space="preserve"> with both sides of the business: </w:t>
+      </w:r>
+      <w:r>
+        <w:rPr>
+          <w:rFonts w:ascii="Times New Roman" w:eastAsia="Times New Roman" w:hAnsi="Times New Roman" w:cs="Times New Roman"/>
+          <w:color w:val="000000"/>
+        </w:rPr>
+        <w:t>internal and external business and technology partners</w:t>
+      </w:r>
+      <w:r>
+        <w:rPr>
+          <w:rFonts w:ascii="Times New Roman" w:eastAsia="Times New Roman" w:hAnsi="Times New Roman" w:cs="Times New Roman"/>
+          <w:color w:val="000000"/>
+        </w:rPr>
+        <w:t xml:space="preserve">, which has given me unique insight into how </w:t>
+      </w:r>
+      <w:r>
+        <w:rPr>
+          <w:rFonts w:ascii="Times New Roman" w:eastAsia="Times New Roman" w:hAnsi="Times New Roman" w:cs="Times New Roman"/>
+          <w:color w:val="000000"/>
+        </w:rPr>
+        <w:t>the full suite</w:t>
+      </w:r>
+      <w:r>
+        <w:rPr>
+          <w:rFonts w:ascii="Times New Roman" w:eastAsia="Times New Roman" w:hAnsi="Times New Roman" w:cs="Times New Roman"/>
+          <w:color w:val="000000"/>
+        </w:rPr>
+        <w:t xml:space="preserve"> </w:t>
+      </w:r>
+      <w:r>
+        <w:rPr>
+          <w:rFonts w:ascii="Times New Roman" w:eastAsia="Times New Roman" w:hAnsi="Times New Roman" w:cs="Times New Roman"/>
+          <w:color w:val="000000"/>
+        </w:rPr>
+        <w:t xml:space="preserve">of </w:t>
+      </w:r>
+      <w:proofErr w:type="gramStart"/>
+      <w:r>
+        <w:rPr>
+          <w:rFonts w:ascii="Times New Roman" w:eastAsia="Times New Roman" w:hAnsi="Times New Roman" w:cs="Times New Roman"/>
+          <w:color w:val="000000"/>
+        </w:rPr>
+        <w:t>parties</w:t>
+      </w:r>
+      <w:proofErr w:type="gramEnd"/>
+      <w:r>
+        <w:rPr>
+          <w:rFonts w:ascii="Times New Roman" w:eastAsia="Times New Roman" w:hAnsi="Times New Roman" w:cs="Times New Roman"/>
+          <w:color w:val="000000"/>
+        </w:rPr>
+        <w:t xml:space="preserve"> interplay.</w:t>
+      </w:r>
+    </w:p>
+    <w:p>
+      <w:pPr>
+        <w:rPr>
+          <w:rFonts w:ascii="Times New Roman" w:eastAsia="Times New Roman" w:hAnsi="Times New Roman" w:cs="Times New Roman"/>
+          <w:color w:val="000000"/>
+        </w:rPr>
+      </w:pPr>
+    </w:p>
+    <w:p>
+      <w:pPr>
+        <w:rPr>
+          <w:rFonts w:ascii="Times New Roman" w:eastAsia="Times New Roman" w:hAnsi="Times New Roman" w:cs="Times New Roman"/>
+          <w:color w:val="000000"/>
+        </w:rPr>
+      </w:pPr>
+      <w:r>
+        <w:rPr>
+          <w:rFonts w:ascii="Times New Roman" w:eastAsia="Times New Roman" w:hAnsi="Times New Roman" w:cs="Times New Roman"/>
+          <w:color w:val="000000"/>
+        </w:rPr>
+        <w:t>I hope to have the opportunity to speak with you further about how I could contribute to the University of Washington in this role.</w:t>
+      </w:r>
+    </w:p>
+    <w:p>
+      <w:pPr>
+        <w:rPr>
+          <w:rFonts w:ascii="Times New Roman" w:eastAsia="Times New Roman" w:hAnsi="Times New Roman" w:cs="Times New Roman"/>
+          <w:color w:val="000000"/>
+        </w:rPr>
+      </w:pPr>
+    </w:p>
+    <w:p>
+      <w:pPr>
+        <w:rPr>
+          <w:rFonts w:ascii="Times New Roman" w:eastAsia="Times New Roman" w:hAnsi="Times New Roman" w:cs="Times New Roman"/>
+          <w:color w:val="000000"/>
+        </w:rPr>
+      </w:pPr>
+      <w:r>
+        <w:rPr>
+          <w:rFonts w:ascii="Times New Roman" w:eastAsia="Times New Roman" w:hAnsi="Times New Roman" w:cs="Times New Roman"/>
+          <w:color w:val="000000"/>
+        </w:rPr>
+        <w:t>Sincerely,</w:t>
+      </w:r>
+    </w:p>
+    <w:p>
+      <w:pPr>
+        <w:rPr>
+          <w:rFonts w:ascii="Times New Roman" w:eastAsia="Times New Roman" w:hAnsi="Times New Roman" w:cs="Times New Roman"/>
+          <w:color w:val="000000"/>
+        </w:rPr>
+      </w:pPr>
+      <w:r>
+        <w:rPr>
+          <w:rFonts w:ascii="Times New Roman" w:eastAsia="Times New Roman" w:hAnsi="Times New Roman" w:cs="Times New Roman"/>
+          <w:color w:val="000000"/>
+        </w:rPr>
+        <w:lastRenderedPageBreak/>
+        <w:t>TC Rotunda</w:t>
+      </w:r>
+    </w:p>
     <w:sectPr>
       <w:pgSz w:w="12240" w:h="15840"/>
       <w:pgMar w:top="1440" w:right="1440" w:bottom="1440" w:left="1440" w:header="720" w:footer="720" w:gutter="0"/>
@@ -131,7 +492,7 @@
 </file>
 
 <file path=word/styles.xml><?xml version="1.0" encoding="utf-8"?>
-<w:styles xmlns:mc="http://schemas.openxmlformats.org/markup-compatibility/2006" xmlns:r="http://schemas.openxmlformats.org/officeDocument/2006/relationships" xmlns:w="http://schemas.openxmlformats.org/wordprocessingml/2006/main" xmlns:w14="http://schemas.microsoft.com/office/word/2010/wordml" xmlns:w15="http://schemas.microsoft.com/office/word/2012/wordml" xmlns:w16cex="http://schemas.microsoft.com/office/word/2018/wordml/cex" xmlns:w16cid="http://schemas.microsoft.com/office/word/2016/wordml/cid" xmlns:w16="http://schemas.microsoft.com/office/word/2018/wordml" xmlns:w16se="http://schemas.microsoft.com/office/word/2015/wordml/symex" mc:Ignorable="w14 w15 w16se w16cid w16 w16cex">
+<w:styles xmlns:mc="http://schemas.openxmlformats.org/markup-compatibility/2006" xmlns:r="http://schemas.openxmlformats.org/officeDocument/2006/relationships" xmlns:w="http://schemas.openxmlformats.org/wordprocessingml/2006/main" xmlns:w14="http://schemas.microsoft.com/office/word/2010/wordml" xmlns:w15="http://schemas.microsoft.com/office/word/2012/wordml" xmlns:w16cex="http://schemas.microsoft.com/office/word/2018/wordml/cex" xmlns:w16cid="http://schemas.microsoft.com/office/word/2016/wordml/cid" xmlns:w16="http://schemas.microsoft.com/office/word/2018/wordml" xmlns:w16sdtdh="http://schemas.microsoft.com/office/word/2020/wordml/sdtdatahash" xmlns:w16se="http://schemas.microsoft.com/office/word/2015/wordml/symex" mc:Ignorable="w14 w15 w16se w16cid w16 w16cex w16sdtdh">
   <w:docDefaults>
     <w:rPrDefault>
       <w:rPr>

</xml_diff>